<commit_message>
add missing questions in the protocol
</commit_message>
<xml_diff>
--- a/interview_study/Interview Protocol - PTNN.docx
+++ b/interview_study/Interview Protocol - PTNN.docx
@@ -122,10 +122,7 @@
         <w:ind w:left="720"/>
       </w:pPr>
       <w:r>
-        <w:t>RQ3: Do the PTNNs available in model zoos a</w:t>
-      </w:r>
-      <w:r>
-        <w:t>ccurately describe their behavior?</w:t>
+        <w:t>RQ3: Do the PTNNs available in model zoos accurately describe their behavior?</w:t>
       </w:r>
     </w:p>
     <w:p>
@@ -186,10 +183,7 @@
         <w:spacing w:line="360" w:lineRule="auto"/>
       </w:pPr>
       <w:r>
-        <w:t>Background, Model S</w:t>
-      </w:r>
-      <w:r>
-        <w:t>election, Attributes, and Trustworthiness.</w:t>
+        <w:t>Background, Model Selection, Attributes, and Trustworthiness.</w:t>
       </w:r>
     </w:p>
     <w:p>
@@ -202,6 +196,9 @@
     <w:p>
       <w:pPr>
         <w:pStyle w:val="Heading1"/>
+        <w:tabs>
+          <w:tab w:val="left" w:pos="5307"/>
+        </w:tabs>
         <w:spacing w:line="360" w:lineRule="auto"/>
       </w:pPr>
       <w:bookmarkStart w:id="7" w:name="_b9jz1ln0nnm5" w:colFirst="0" w:colLast="0"/>
@@ -209,6 +206,9 @@
       <w:r>
         <w:t>Demographic Questions (~5 min)</w:t>
       </w:r>
+      <w:r>
+        <w:tab/>
+      </w:r>
     </w:p>
     <w:p>
       <w:pPr>
@@ -269,10 +269,36 @@
     </w:p>
     <w:p>
       <w:pPr>
+        <w:pStyle w:val="NormalWeb"/>
         <w:numPr>
           <w:ilvl w:val="1"/>
           <w:numId w:val="2"/>
         </w:numPr>
+        <w:spacing w:before="0" w:beforeAutospacing="0" w:after="0" w:afterAutospacing="0"/>
+        <w:textAlignment w:val="baseline"/>
+        <w:rPr>
+          <w:rFonts w:ascii="Arial" w:hAnsi="Arial" w:cs="Arial"/>
+          <w:color w:val="000000"/>
+          <w:sz w:val="22"/>
+          <w:szCs w:val="22"/>
+        </w:rPr>
+      </w:pPr>
+      <w:r>
+        <w:rPr>
+          <w:rFonts w:ascii="Arial" w:hAnsi="Arial" w:cs="Arial"/>
+          <w:color w:val="000000"/>
+          <w:sz w:val="22"/>
+          <w:szCs w:val="22"/>
+        </w:rPr>
+        <w:t>Have you retrained/fine-tuned any model? </w:t>
+      </w:r>
+    </w:p>
+    <w:p>
+      <w:pPr>
+        <w:numPr>
+          <w:ilvl w:val="1"/>
+          <w:numId w:val="2"/>
+        </w:numPr>
       </w:pPr>
       <w:r>
         <w:t>How did you address it?</w:t>
@@ -345,6 +371,7 @@
         </w:numPr>
       </w:pPr>
       <w:r>
+        <w:lastRenderedPageBreak/>
         <w:t xml:space="preserve">pretrained models from a model hub or models serialized in </w:t>
       </w:r>
       <w:proofErr w:type="spellStart"/>
@@ -364,7 +391,6 @@
         </w:numPr>
       </w:pPr>
       <w:r>
-        <w:lastRenderedPageBreak/>
         <w:t xml:space="preserve">Which hub do you choose to use? </w:t>
       </w:r>
     </w:p>
@@ -387,10 +413,7 @@
         </w:numPr>
       </w:pPr>
       <w:r>
-        <w:t>When selecting the model</w:t>
-      </w:r>
-      <w:r>
-        <w:t>, do you care more about the model’s performance than the architecture?</w:t>
+        <w:t>When selecting the model, do you care more about the model’s performance than the architecture?</w:t>
       </w:r>
     </w:p>
     <w:p>
@@ -441,13 +464,7 @@
         <w:rPr>
           <w:i/>
         </w:rPr>
-        <w:t xml:space="preserve"> the actual performances are </w:t>
-      </w:r>
-      <w:r>
-        <w:rPr>
-          <w:i/>
-        </w:rPr>
-        <w:t xml:space="preserve">different from the claimed performances) </w:t>
+        <w:t xml:space="preserve"> the actual performances are different from the claimed performances) </w:t>
       </w:r>
       <w:r>
         <w:t xml:space="preserve">affect your decision-making? </w:t>
@@ -483,14 +500,12 @@
       <w:r>
         <w:t xml:space="preserve">To what extent does the </w:t>
       </w:r>
-      <w:proofErr w:type="spellStart"/>
       <w:r>
         <w:rPr>
           <w:b/>
         </w:rPr>
         <w:t>explainability</w:t>
       </w:r>
-      <w:proofErr w:type="spellEnd"/>
       <w:r>
         <w:t xml:space="preserve"> of the models affect your decision?</w:t>
       </w:r>
@@ -527,16 +542,85 @@
     </w:p>
     <w:p>
       <w:pPr>
+        <w:pStyle w:val="NormalWeb"/>
         <w:numPr>
           <w:ilvl w:val="0"/>
           <w:numId w:val="1"/>
         </w:numPr>
-      </w:pPr>
-      <w:r>
-        <w:t>When selecting a PTNN from model registries, are there any other factors you cons</w:t>
-      </w:r>
-      <w:r>
-        <w:t>ider?</w:t>
+        <w:spacing w:before="0" w:beforeAutospacing="0" w:after="0" w:afterAutospacing="0"/>
+        <w:textAlignment w:val="baseline"/>
+        <w:rPr>
+          <w:rFonts w:ascii="Arial" w:hAnsi="Arial" w:cs="Arial"/>
+          <w:color w:val="000000"/>
+          <w:sz w:val="22"/>
+          <w:szCs w:val="22"/>
+        </w:rPr>
+      </w:pPr>
+      <w:r>
+        <w:rPr>
+          <w:rFonts w:ascii="Arial" w:hAnsi="Arial" w:cs="Arial"/>
+          <w:color w:val="000000"/>
+          <w:sz w:val="22"/>
+          <w:szCs w:val="22"/>
+        </w:rPr>
+        <w:t>How frequently do you fine-tune the models? (</w:t>
+      </w:r>
+      <w:proofErr w:type="gramStart"/>
+      <w:r>
+        <w:rPr>
+          <w:rFonts w:ascii="Arial" w:hAnsi="Arial" w:cs="Arial"/>
+          <w:color w:val="000000"/>
+          <w:sz w:val="22"/>
+          <w:szCs w:val="22"/>
+        </w:rPr>
+        <w:t>e.g.</w:t>
+      </w:r>
+      <w:proofErr w:type="gramEnd"/>
+      <w:r>
+        <w:rPr>
+          <w:rFonts w:ascii="Arial" w:hAnsi="Arial" w:cs="Arial"/>
+          <w:color w:val="000000"/>
+          <w:sz w:val="22"/>
+          <w:szCs w:val="22"/>
+        </w:rPr>
+        <w:t xml:space="preserve"> model adaptation/transfer learning)</w:t>
+      </w:r>
+    </w:p>
+    <w:p>
+      <w:pPr>
+        <w:pStyle w:val="NormalWeb"/>
+        <w:numPr>
+          <w:ilvl w:val="0"/>
+          <w:numId w:val="1"/>
+        </w:numPr>
+        <w:spacing w:before="0" w:beforeAutospacing="0" w:after="0" w:afterAutospacing="0"/>
+        <w:textAlignment w:val="baseline"/>
+        <w:rPr>
+          <w:rFonts w:ascii="Arial" w:hAnsi="Arial" w:cs="Arial"/>
+          <w:color w:val="000000"/>
+          <w:sz w:val="22"/>
+          <w:szCs w:val="22"/>
+        </w:rPr>
+      </w:pPr>
+      <w:r>
+        <w:rPr>
+          <w:rFonts w:ascii="Arial" w:hAnsi="Arial" w:cs="Arial"/>
+          <w:color w:val="000000"/>
+          <w:sz w:val="22"/>
+          <w:szCs w:val="22"/>
+        </w:rPr>
+        <w:t>Do you think lack of trainability/fine-tunability is a problem when reusing a PTNN?</w:t>
+      </w:r>
+    </w:p>
+    <w:p>
+      <w:pPr>
+        <w:numPr>
+          <w:ilvl w:val="0"/>
+          <w:numId w:val="1"/>
+        </w:numPr>
+      </w:pPr>
+      <w:r>
+        <w:t>When selecting a PTNN from model registries, are there any other factors you consider?</w:t>
       </w:r>
     </w:p>
     <w:p>
@@ -903,10 +987,7 @@
         <w:t xml:space="preserve">Provenance </w:t>
       </w:r>
       <w:r>
-        <w:t>problems when using PTN</w:t>
-      </w:r>
-      <w:r>
-        <w:t>Ns before (</w:t>
+        <w:t>problems when using PTNNs before (</w:t>
       </w:r>
       <w:proofErr w:type="gramStart"/>
       <w:r>
@@ -992,143 +1073,132 @@
           <w:sz w:val="22"/>
           <w:szCs w:val="22"/>
         </w:rPr>
-        <w:t>Reprod</w:t>
-      </w:r>
-      <w:r>
+        <w:t>Reproducibility</w:t>
+      </w:r>
+    </w:p>
+    <w:p>
+      <w:pPr>
+        <w:rPr>
+          <w:i/>
+        </w:rPr>
+      </w:pPr>
+      <w:r>
+        <w:rPr>
+          <w:i/>
+        </w:rPr>
+        <w:t>The ability of a DL practitioner to produce the same accuracy and training/evaluation time from a PTNN as defined in its paper, source code, or group.</w:t>
+      </w:r>
+    </w:p>
+    <w:p>
+      <w:pPr>
+        <w:rPr>
+          <w:b/>
+        </w:rPr>
+      </w:pPr>
+    </w:p>
+    <w:p>
+      <w:pPr>
+        <w:numPr>
+          <w:ilvl w:val="0"/>
+          <w:numId w:val="5"/>
+        </w:numPr>
+      </w:pPr>
+      <w:r>
+        <w:t xml:space="preserve">Tell me about a time when you met any </w:t>
+      </w:r>
+      <w:r>
+        <w:rPr>
+          <w:b/>
+        </w:rPr>
+        <w:t xml:space="preserve">Reproducibility </w:t>
+      </w:r>
+      <w:r>
+        <w:t>problems when using PTNNs before (</w:t>
+      </w:r>
+      <w:proofErr w:type="gramStart"/>
+      <w:r>
+        <w:t>e.g.</w:t>
+      </w:r>
+      <w:proofErr w:type="gramEnd"/>
+      <w:r>
+        <w:t xml:space="preserve"> runnability, configuration, data type, accuracy variance)?</w:t>
+      </w:r>
+    </w:p>
+    <w:p>
+      <w:pPr>
+        <w:numPr>
+          <w:ilvl w:val="1"/>
+          <w:numId w:val="5"/>
+        </w:numPr>
+      </w:pPr>
+      <w:r>
+        <w:t>*How did you address the problems?</w:t>
+      </w:r>
+    </w:p>
+    <w:p>
+      <w:pPr>
+        <w:numPr>
+          <w:ilvl w:val="0"/>
+          <w:numId w:val="5"/>
+        </w:numPr>
+      </w:pPr>
+      <w:r>
+        <w:t xml:space="preserve">Do you have specific </w:t>
+      </w:r>
+      <w:r>
+        <w:rPr>
+          <w:b/>
+        </w:rPr>
+        <w:t>Reproducibility</w:t>
+      </w:r>
+      <w:r>
+        <w:t xml:space="preserve"> problems?</w:t>
+      </w:r>
+    </w:p>
+    <w:p>
+      <w:pPr>
+        <w:numPr>
+          <w:ilvl w:val="0"/>
+          <w:numId w:val="5"/>
+        </w:numPr>
+      </w:pPr>
+      <w:r>
+        <w:t xml:space="preserve">What would have been useful to know beforehand </w:t>
+      </w:r>
+      <w:proofErr w:type="gramStart"/>
+      <w:r>
+        <w:t>in order to</w:t>
+      </w:r>
+      <w:proofErr w:type="gramEnd"/>
+      <w:r>
+        <w:t xml:space="preserve"> solve those problems?</w:t>
+      </w:r>
+    </w:p>
+    <w:p>
+      <w:pPr>
+        <w:rPr>
+          <w:b/>
+        </w:rPr>
+      </w:pPr>
+    </w:p>
+    <w:p>
+      <w:pPr>
+        <w:pStyle w:val="Heading2"/>
+        <w:spacing w:before="0" w:after="0"/>
         <w:rPr>
           <w:b/>
           <w:sz w:val="22"/>
           <w:szCs w:val="22"/>
         </w:rPr>
-        <w:t>ucibility</w:t>
-      </w:r>
-    </w:p>
-    <w:p>
-      <w:pPr>
-        <w:rPr>
-          <w:i/>
-        </w:rPr>
-      </w:pPr>
-      <w:r>
-        <w:rPr>
-          <w:i/>
-        </w:rPr>
-        <w:t>The ability of a DL practitioner to produce the same accuracy and training/evaluation time from a PTNN as defined in its paper, source code, or group.</w:t>
-      </w:r>
-    </w:p>
-    <w:p>
-      <w:pPr>
-        <w:rPr>
-          <w:b/>
-        </w:rPr>
-      </w:pPr>
-    </w:p>
-    <w:p>
-      <w:pPr>
-        <w:numPr>
-          <w:ilvl w:val="0"/>
-          <w:numId w:val="5"/>
-        </w:numPr>
-      </w:pPr>
-      <w:r>
-        <w:t xml:space="preserve">Tell me about a time when you met any </w:t>
-      </w:r>
-      <w:r>
-        <w:rPr>
-          <w:b/>
-        </w:rPr>
-        <w:t xml:space="preserve">Reproducibility </w:t>
-      </w:r>
-      <w:r>
-        <w:t>problems when using PTNNs before (</w:t>
-      </w:r>
-      <w:proofErr w:type="gramStart"/>
-      <w:r>
-        <w:t>e.g.</w:t>
-      </w:r>
-      <w:proofErr w:type="gramEnd"/>
-      <w:r>
-        <w:t xml:space="preserve"> runnability, configuration, data type, accuracy variance)?</w:t>
-      </w:r>
-    </w:p>
-    <w:p>
-      <w:pPr>
-        <w:numPr>
-          <w:ilvl w:val="1"/>
-          <w:numId w:val="5"/>
-        </w:numPr>
-      </w:pPr>
-      <w:r>
-        <w:t>*How did you address the problems?</w:t>
-      </w:r>
-    </w:p>
-    <w:p>
-      <w:pPr>
-        <w:numPr>
-          <w:ilvl w:val="0"/>
-          <w:numId w:val="5"/>
-        </w:numPr>
-      </w:pPr>
-      <w:r>
-        <w:t xml:space="preserve">Do you have specific </w:t>
-      </w:r>
-      <w:r>
-        <w:rPr>
-          <w:b/>
-        </w:rPr>
-        <w:t>Reproducibility</w:t>
-      </w:r>
-      <w:r>
-        <w:t xml:space="preserve"> problems?</w:t>
-      </w:r>
-    </w:p>
-    <w:p>
-      <w:pPr>
-        <w:numPr>
-          <w:ilvl w:val="0"/>
-          <w:numId w:val="5"/>
-        </w:numPr>
-      </w:pPr>
-      <w:r>
-        <w:t xml:space="preserve">What would have been useful to know beforehand </w:t>
-      </w:r>
-      <w:proofErr w:type="gramStart"/>
-      <w:r>
-        <w:t>in order to</w:t>
-      </w:r>
-      <w:proofErr w:type="gramEnd"/>
-      <w:r>
-        <w:t xml:space="preserve"> solve those probl</w:t>
-      </w:r>
-      <w:r>
-        <w:t>ems?</w:t>
-      </w:r>
-    </w:p>
-    <w:p>
-      <w:pPr>
-        <w:rPr>
-          <w:b/>
-        </w:rPr>
-      </w:pPr>
-    </w:p>
-    <w:p>
-      <w:pPr>
-        <w:pStyle w:val="Heading2"/>
-        <w:spacing w:before="0" w:after="0"/>
+      </w:pPr>
+      <w:bookmarkStart w:id="12" w:name="_cskvy9tc125v" w:colFirst="0" w:colLast="0"/>
+      <w:bookmarkEnd w:id="12"/>
+      <w:r>
         <w:rPr>
           <w:b/>
           <w:sz w:val="22"/>
           <w:szCs w:val="22"/>
         </w:rPr>
-      </w:pPr>
-      <w:bookmarkStart w:id="12" w:name="_cskvy9tc125v" w:colFirst="0" w:colLast="0"/>
-      <w:bookmarkEnd w:id="12"/>
-      <w:r>
-        <w:rPr>
-          <w:b/>
-          <w:sz w:val="22"/>
-          <w:szCs w:val="22"/>
-        </w:rPr>
         <w:t>Deployment Constraints</w:t>
       </w:r>
     </w:p>
@@ -1210,10 +1280,7 @@
       </w:r>
       <w:proofErr w:type="gramEnd"/>
       <w:r>
-        <w:t xml:space="preserve"> solve those</w:t>
-      </w:r>
-      <w:r>
-        <w:t xml:space="preserve"> problems?</w:t>
+        <w:t xml:space="preserve"> solve those problems?</w:t>
       </w:r>
     </w:p>
     <w:p/>
@@ -1227,10 +1294,7 @@
     </w:p>
     <w:p>
       <w:r>
-        <w:t xml:space="preserve">Except for these three attributes, do you think there are any other attributes that would be helpful for PTNNs? </w:t>
-      </w:r>
-      <w:r>
-        <w:t>(</w:t>
+        <w:t>Except for these three attributes, do you think there are any other attributes that would be helpful for PTNNs? (</w:t>
       </w:r>
       <w:proofErr w:type="gramStart"/>
       <w:r>
@@ -1240,13 +1304,8 @@
       <w:r>
         <w:t xml:space="preserve"> </w:t>
       </w:r>
-      <w:proofErr w:type="spellStart"/>
-      <w:r>
-        <w:t>robustness</w:t>
-      </w:r>
-      <w:proofErr w:type="spellEnd"/>
-      <w:r>
-        <w:t xml:space="preserve">, </w:t>
+      <w:r>
+        <w:t xml:space="preserve">robustness, </w:t>
       </w:r>
       <w:proofErr w:type="spellStart"/>
       <w:r>
@@ -1272,10 +1331,7 @@
     <w:p/>
     <w:p>
       <w:r>
-        <w:t>This set of questions is abo</w:t>
-      </w:r>
-      <w:r>
-        <w:t>ut PTNN trustworthiness.  We are trying to understand how PTNN shortcomings affect engineers’ ability to rely on and reuse them.</w:t>
+        <w:t>This set of questions is about PTNN trustworthiness.  We are trying to understand how PTNN shortcomings affect engineers’ ability to rely on and reuse them.</w:t>
       </w:r>
     </w:p>
     <w:p/>
@@ -1295,10 +1351,7 @@
       </w:r>
       <w:proofErr w:type="gramEnd"/>
       <w:r>
-        <w:t xml:space="preserve"> the model architecture matches the paper; the performance with t</w:t>
-      </w:r>
-      <w:r>
-        <w:t>he weights is correct,  ...)?</w:t>
+        <w:t xml:space="preserve"> the model architecture matches the paper; the performance with the weights is correct,  ...)?</w:t>
       </w:r>
     </w:p>
     <w:p>
@@ -1309,6 +1362,7 @@
         </w:numPr>
       </w:pPr>
       <w:r>
+        <w:lastRenderedPageBreak/>
         <w:t>Have you found any discrepancies between the claimed pre-trained models and the downloaded version (e.g., accuracy, latency, architecture)?</w:t>
       </w:r>
     </w:p>
@@ -1342,11 +1396,7 @@
         </w:numPr>
       </w:pPr>
       <w:r>
-        <w:lastRenderedPageBreak/>
-        <w:t>To what extent do you think these discrepancies are accepta</w:t>
-      </w:r>
-      <w:r>
-        <w:t>ble? (</w:t>
+        <w:t>To what extent do you think these discrepancies are acceptable? (</w:t>
       </w:r>
       <w:proofErr w:type="gramStart"/>
       <w:r>
@@ -1405,14 +1455,16 @@
         <w:rPr>
           <w:i/>
         </w:rPr>
-        <w:t>Ano</w:t>
-      </w:r>
-      <w:r>
+        <w:t>Anonymization</w:t>
+      </w:r>
+    </w:p>
+    <w:p>
+      <w:pPr>
+        <w:spacing w:line="360" w:lineRule="auto"/>
         <w:rPr>
           <w:i/>
         </w:rPr>
-        <w:t>nymization</w:t>
-      </w:r>
+      </w:pPr>
     </w:p>
     <w:p>
       <w:pPr>
@@ -1421,25 +1473,11 @@
           <w:i/>
         </w:rPr>
       </w:pPr>
-    </w:p>
-    <w:p>
-      <w:pPr>
-        <w:spacing w:line="360" w:lineRule="auto"/>
+      <w:r>
         <w:rPr>
           <w:i/>
         </w:rPr>
-      </w:pPr>
-      <w:r>
-        <w:rPr>
-          <w:i/>
-        </w:rPr>
-        <w:t xml:space="preserve">Audio from the interviews will be recorded and transcribed by a trusted 3rd party service. The transcriptions will be viewed, and personal information will be anonymized. The audio recordings will be deleted after the transcripts are received, </w:t>
-      </w:r>
-      <w:r>
-        <w:rPr>
-          <w:i/>
-        </w:rPr>
-        <w:t xml:space="preserve">reviewed, and anonymized. A key mapping participant to the transcript will be kept separately by the research team until the conclusion of the study – this key may inform further participant selection, </w:t>
+        <w:t xml:space="preserve">Audio from the interviews will be recorded and transcribed by a trusted 3rd party service. The transcriptions will be viewed, and personal information will be anonymized. The audio recordings will be deleted after the transcripts are received, reviewed, and anonymized. A key mapping participant to the transcript will be kept separately by the research team until the conclusion of the study – this key may inform further participant selection, </w:t>
       </w:r>
       <w:proofErr w:type="gramStart"/>
       <w:r>
@@ -1551,6 +1589,119 @@
 <file path=word/numbering.xml><?xml version="1.0" encoding="utf-8"?>
 <w:numbering xmlns:wpc="http://schemas.microsoft.com/office/word/2010/wordprocessingCanvas" xmlns:cx="http://schemas.microsoft.com/office/drawing/2014/chartex" xmlns:cx1="http://schemas.microsoft.com/office/drawing/2015/9/8/chartex" xmlns:cx2="http://schemas.microsoft.com/office/drawing/2015/10/21/chartex" xmlns:cx3="http://schemas.microsoft.com/office/drawing/2016/5/9/chartex" xmlns:cx4="http://schemas.microsoft.com/office/drawing/2016/5/10/chartex" xmlns:cx5="http://schemas.microsoft.com/office/drawing/2016/5/11/chartex" xmlns:cx6="http://schemas.microsoft.com/office/drawing/2016/5/12/chartex" xmlns:cx7="http://schemas.microsoft.com/office/drawing/2016/5/13/chartex" xmlns:cx8="http://schemas.microsoft.com/office/drawing/2016/5/14/chartex" xmlns:mc="http://schemas.openxmlformats.org/markup-compatibility/2006" xmlns:aink="http://schemas.microsoft.com/office/drawing/2016/ink" xmlns:am3d="http://schemas.microsoft.com/office/drawing/2017/model3d" xmlns:o="urn:schemas-microsoft-com:office:office" xmlns:r="http://schemas.openxmlformats.org/officeDocument/2006/relationships" xmlns:m="http://schemas.openxmlformats.org/officeDocument/2006/math" xmlns:v="urn:schemas-microsoft-com:vml" xmlns:wp14="http://schemas.microsoft.com/office/word/2010/wordprocessingDrawing" xmlns:wp="http://schemas.openxmlformats.org/drawingml/2006/wordprocessingDrawing" xmlns:w10="urn:schemas-microsoft-com:office:word" xmlns:w="http://schemas.openxmlformats.org/wordprocessingml/2006/main" xmlns:w14="http://schemas.microsoft.com/office/word/2010/wordml" xmlns:w15="http://schemas.microsoft.com/office/word/2012/wordml" xmlns:w16cex="http://schemas.microsoft.com/office/word/2018/wordml/cex" xmlns:w16cid="http://schemas.microsoft.com/office/word/2016/wordml/cid" xmlns:w16="http://schemas.microsoft.com/office/word/2018/wordml" xmlns:w16sdtdh="http://schemas.microsoft.com/office/word/2020/wordml/sdtdatahash" xmlns:w16se="http://schemas.microsoft.com/office/word/2015/wordml/symex" xmlns:wpg="http://schemas.microsoft.com/office/word/2010/wordprocessingGroup" xmlns:wpi="http://schemas.microsoft.com/office/word/2010/wordprocessingInk" xmlns:wne="http://schemas.microsoft.com/office/word/2006/wordml" xmlns:wps="http://schemas.microsoft.com/office/word/2010/wordprocessingShape" mc:Ignorable="w14 w15 w16se w16cid w16 w16cex w16sdtdh wp14">
   <w:abstractNum w:abstractNumId="0" w15:restartNumberingAfterBreak="0">
+    <w:nsid w:val="037B387A"/>
+    <w:multiLevelType w:val="multilevel"/>
+    <w:tmpl w:val="A19ED74E"/>
+    <w:lvl w:ilvl="0">
+      <w:start w:val="1"/>
+      <w:numFmt w:val="decimal"/>
+      <w:lvlText w:val="%1."/>
+      <w:lvlJc w:val="left"/>
+      <w:pPr>
+        <w:tabs>
+          <w:tab w:val="num" w:pos="720"/>
+        </w:tabs>
+        <w:ind w:left="720" w:hanging="360"/>
+      </w:pPr>
+    </w:lvl>
+    <w:lvl w:ilvl="1" w:tentative="1">
+      <w:start w:val="1"/>
+      <w:numFmt w:val="decimal"/>
+      <w:lvlText w:val="%2."/>
+      <w:lvlJc w:val="left"/>
+      <w:pPr>
+        <w:tabs>
+          <w:tab w:val="num" w:pos="1440"/>
+        </w:tabs>
+        <w:ind w:left="1440" w:hanging="360"/>
+      </w:pPr>
+    </w:lvl>
+    <w:lvl w:ilvl="2" w:tentative="1">
+      <w:start w:val="1"/>
+      <w:numFmt w:val="decimal"/>
+      <w:lvlText w:val="%3."/>
+      <w:lvlJc w:val="left"/>
+      <w:pPr>
+        <w:tabs>
+          <w:tab w:val="num" w:pos="2160"/>
+        </w:tabs>
+        <w:ind w:left="2160" w:hanging="360"/>
+      </w:pPr>
+    </w:lvl>
+    <w:lvl w:ilvl="3" w:tentative="1">
+      <w:start w:val="1"/>
+      <w:numFmt w:val="decimal"/>
+      <w:lvlText w:val="%4."/>
+      <w:lvlJc w:val="left"/>
+      <w:pPr>
+        <w:tabs>
+          <w:tab w:val="num" w:pos="2880"/>
+        </w:tabs>
+        <w:ind w:left="2880" w:hanging="360"/>
+      </w:pPr>
+    </w:lvl>
+    <w:lvl w:ilvl="4" w:tentative="1">
+      <w:start w:val="1"/>
+      <w:numFmt w:val="decimal"/>
+      <w:lvlText w:val="%5."/>
+      <w:lvlJc w:val="left"/>
+      <w:pPr>
+        <w:tabs>
+          <w:tab w:val="num" w:pos="3600"/>
+        </w:tabs>
+        <w:ind w:left="3600" w:hanging="360"/>
+      </w:pPr>
+    </w:lvl>
+    <w:lvl w:ilvl="5" w:tentative="1">
+      <w:start w:val="1"/>
+      <w:numFmt w:val="decimal"/>
+      <w:lvlText w:val="%6."/>
+      <w:lvlJc w:val="left"/>
+      <w:pPr>
+        <w:tabs>
+          <w:tab w:val="num" w:pos="4320"/>
+        </w:tabs>
+        <w:ind w:left="4320" w:hanging="360"/>
+      </w:pPr>
+    </w:lvl>
+    <w:lvl w:ilvl="6" w:tentative="1">
+      <w:start w:val="1"/>
+      <w:numFmt w:val="decimal"/>
+      <w:lvlText w:val="%7."/>
+      <w:lvlJc w:val="left"/>
+      <w:pPr>
+        <w:tabs>
+          <w:tab w:val="num" w:pos="5040"/>
+        </w:tabs>
+        <w:ind w:left="5040" w:hanging="360"/>
+      </w:pPr>
+    </w:lvl>
+    <w:lvl w:ilvl="7" w:tentative="1">
+      <w:start w:val="1"/>
+      <w:numFmt w:val="decimal"/>
+      <w:lvlText w:val="%8."/>
+      <w:lvlJc w:val="left"/>
+      <w:pPr>
+        <w:tabs>
+          <w:tab w:val="num" w:pos="5760"/>
+        </w:tabs>
+        <w:ind w:left="5760" w:hanging="360"/>
+      </w:pPr>
+    </w:lvl>
+    <w:lvl w:ilvl="8" w:tentative="1">
+      <w:start w:val="1"/>
+      <w:numFmt w:val="decimal"/>
+      <w:lvlText w:val="%9."/>
+      <w:lvlJc w:val="left"/>
+      <w:pPr>
+        <w:tabs>
+          <w:tab w:val="num" w:pos="6480"/>
+        </w:tabs>
+        <w:ind w:left="6480" w:hanging="360"/>
+      </w:pPr>
+    </w:lvl>
+  </w:abstractNum>
+  <w:abstractNum w:abstractNumId="1" w15:restartNumberingAfterBreak="0">
     <w:nsid w:val="080B3CB7"/>
     <w:multiLevelType w:val="multilevel"/>
     <w:tmpl w:val="FBF0C152"/>
@@ -1663,7 +1814,7 @@
       </w:rPr>
     </w:lvl>
   </w:abstractNum>
-  <w:abstractNum w:abstractNumId="1" w15:restartNumberingAfterBreak="0">
+  <w:abstractNum w:abstractNumId="2" w15:restartNumberingAfterBreak="0">
     <w:nsid w:val="11A51F76"/>
     <w:multiLevelType w:val="multilevel"/>
     <w:tmpl w:val="78EC9A50"/>
@@ -1776,7 +1927,120 @@
       </w:rPr>
     </w:lvl>
   </w:abstractNum>
-  <w:abstractNum w:abstractNumId="2" w15:restartNumberingAfterBreak="0">
+  <w:abstractNum w:abstractNumId="3" w15:restartNumberingAfterBreak="0">
+    <w:nsid w:val="18F93758"/>
+    <w:multiLevelType w:val="multilevel"/>
+    <w:tmpl w:val="D5E432E0"/>
+    <w:lvl w:ilvl="0">
+      <w:start w:val="1"/>
+      <w:numFmt w:val="decimal"/>
+      <w:lvlText w:val="%1."/>
+      <w:lvlJc w:val="left"/>
+      <w:pPr>
+        <w:tabs>
+          <w:tab w:val="num" w:pos="720"/>
+        </w:tabs>
+        <w:ind w:left="720" w:hanging="360"/>
+      </w:pPr>
+    </w:lvl>
+    <w:lvl w:ilvl="1" w:tentative="1">
+      <w:start w:val="1"/>
+      <w:numFmt w:val="decimal"/>
+      <w:lvlText w:val="%2."/>
+      <w:lvlJc w:val="left"/>
+      <w:pPr>
+        <w:tabs>
+          <w:tab w:val="num" w:pos="1440"/>
+        </w:tabs>
+        <w:ind w:left="1440" w:hanging="360"/>
+      </w:pPr>
+    </w:lvl>
+    <w:lvl w:ilvl="2" w:tentative="1">
+      <w:start w:val="1"/>
+      <w:numFmt w:val="decimal"/>
+      <w:lvlText w:val="%3."/>
+      <w:lvlJc w:val="left"/>
+      <w:pPr>
+        <w:tabs>
+          <w:tab w:val="num" w:pos="2160"/>
+        </w:tabs>
+        <w:ind w:left="2160" w:hanging="360"/>
+      </w:pPr>
+    </w:lvl>
+    <w:lvl w:ilvl="3" w:tentative="1">
+      <w:start w:val="1"/>
+      <w:numFmt w:val="decimal"/>
+      <w:lvlText w:val="%4."/>
+      <w:lvlJc w:val="left"/>
+      <w:pPr>
+        <w:tabs>
+          <w:tab w:val="num" w:pos="2880"/>
+        </w:tabs>
+        <w:ind w:left="2880" w:hanging="360"/>
+      </w:pPr>
+    </w:lvl>
+    <w:lvl w:ilvl="4" w:tentative="1">
+      <w:start w:val="1"/>
+      <w:numFmt w:val="decimal"/>
+      <w:lvlText w:val="%5."/>
+      <w:lvlJc w:val="left"/>
+      <w:pPr>
+        <w:tabs>
+          <w:tab w:val="num" w:pos="3600"/>
+        </w:tabs>
+        <w:ind w:left="3600" w:hanging="360"/>
+      </w:pPr>
+    </w:lvl>
+    <w:lvl w:ilvl="5" w:tentative="1">
+      <w:start w:val="1"/>
+      <w:numFmt w:val="decimal"/>
+      <w:lvlText w:val="%6."/>
+      <w:lvlJc w:val="left"/>
+      <w:pPr>
+        <w:tabs>
+          <w:tab w:val="num" w:pos="4320"/>
+        </w:tabs>
+        <w:ind w:left="4320" w:hanging="360"/>
+      </w:pPr>
+    </w:lvl>
+    <w:lvl w:ilvl="6" w:tentative="1">
+      <w:start w:val="1"/>
+      <w:numFmt w:val="decimal"/>
+      <w:lvlText w:val="%7."/>
+      <w:lvlJc w:val="left"/>
+      <w:pPr>
+        <w:tabs>
+          <w:tab w:val="num" w:pos="5040"/>
+        </w:tabs>
+        <w:ind w:left="5040" w:hanging="360"/>
+      </w:pPr>
+    </w:lvl>
+    <w:lvl w:ilvl="7" w:tentative="1">
+      <w:start w:val="1"/>
+      <w:numFmt w:val="decimal"/>
+      <w:lvlText w:val="%8."/>
+      <w:lvlJc w:val="left"/>
+      <w:pPr>
+        <w:tabs>
+          <w:tab w:val="num" w:pos="5760"/>
+        </w:tabs>
+        <w:ind w:left="5760" w:hanging="360"/>
+      </w:pPr>
+    </w:lvl>
+    <w:lvl w:ilvl="8" w:tentative="1">
+      <w:start w:val="1"/>
+      <w:numFmt w:val="decimal"/>
+      <w:lvlText w:val="%9."/>
+      <w:lvlJc w:val="left"/>
+      <w:pPr>
+        <w:tabs>
+          <w:tab w:val="num" w:pos="6480"/>
+        </w:tabs>
+        <w:ind w:left="6480" w:hanging="360"/>
+      </w:pPr>
+    </w:lvl>
+  </w:abstractNum>
+  <w:abstractNum w:abstractNumId="4" w15:restartNumberingAfterBreak="0">
     <w:nsid w:val="38794187"/>
     <w:multiLevelType w:val="multilevel"/>
     <w:tmpl w:val="4A2CE566"/>
@@ -1889,7 +2153,7 @@
       </w:rPr>
     </w:lvl>
   </w:abstractNum>
-  <w:abstractNum w:abstractNumId="3" w15:restartNumberingAfterBreak="0">
+  <w:abstractNum w:abstractNumId="5" w15:restartNumberingAfterBreak="0">
     <w:nsid w:val="3A6B61DE"/>
     <w:multiLevelType w:val="multilevel"/>
     <w:tmpl w:val="BAB0A53E"/>
@@ -2002,7 +2266,7 @@
       </w:rPr>
     </w:lvl>
   </w:abstractNum>
-  <w:abstractNum w:abstractNumId="4" w15:restartNumberingAfterBreak="0">
+  <w:abstractNum w:abstractNumId="6" w15:restartNumberingAfterBreak="0">
     <w:nsid w:val="577D2D2C"/>
     <w:multiLevelType w:val="multilevel"/>
     <w:tmpl w:val="5FCEFC68"/>
@@ -2116,19 +2380,32 @@
     </w:lvl>
   </w:abstractNum>
   <w:num w:numId="1">
+    <w:abstractNumId w:val="4"/>
+  </w:num>
+  <w:num w:numId="2">
+    <w:abstractNumId w:val="1"/>
+  </w:num>
+  <w:num w:numId="3">
     <w:abstractNumId w:val="2"/>
   </w:num>
-  <w:num w:numId="2">
+  <w:num w:numId="4">
+    <w:abstractNumId w:val="5"/>
+  </w:num>
+  <w:num w:numId="5">
+    <w:abstractNumId w:val="6"/>
+  </w:num>
+  <w:num w:numId="6">
     <w:abstractNumId w:val="0"/>
   </w:num>
-  <w:num w:numId="3">
-    <w:abstractNumId w:val="1"/>
-  </w:num>
-  <w:num w:numId="4">
+  <w:num w:numId="7">
     <w:abstractNumId w:val="3"/>
-  </w:num>
-  <w:num w:numId="5">
-    <w:abstractNumId w:val="4"/>
+    <w:lvlOverride w:ilvl="0">
+      <w:lvl w:ilvl="0">
+        <w:numFmt w:val="lowerLetter"/>
+        <w:lvlText w:val="%1."/>
+        <w:lvlJc w:val="left"/>
+      </w:lvl>
+    </w:lvlOverride>
   </w:num>
 </w:numbering>
 </file>
@@ -2783,6 +3060,22 @@
       <w:szCs w:val="20"/>
     </w:rPr>
   </w:style>
+  <w:style w:type="paragraph" w:styleId="NormalWeb">
+    <w:name w:val="Normal (Web)"/>
+    <w:basedOn w:val="Normal"/>
+    <w:uiPriority w:val="99"/>
+    <w:unhideWhenUsed/>
+    <w:rsid w:val="006E1777"/>
+    <w:pPr>
+      <w:spacing w:before="100" w:beforeAutospacing="1" w:after="100" w:afterAutospacing="1" w:line="240" w:lineRule="auto"/>
+    </w:pPr>
+    <w:rPr>
+      <w:rFonts w:ascii="Times New Roman" w:eastAsia="Times New Roman" w:hAnsi="Times New Roman" w:cs="Times New Roman"/>
+      <w:sz w:val="24"/>
+      <w:szCs w:val="24"/>
+      <w:lang w:val="en-US"/>
+    </w:rPr>
+  </w:style>
 </w:styles>
 </file>
 

</xml_diff>